<commit_message>
#3 #8 Added functions for Queue model. Managing the queue is no longer the responsability of real-time-appointment
</commit_message>
<xml_diff>
--- a/conception/scenarios.docx
+++ b/conception/scenarios.docx
@@ -5,8 +5,14 @@
     <w:p>
       <w:pPr>
         <w:jc w:val="both"/>
-      </w:pPr>
-      <w:r>
+        <w:rPr>
+          <w:b/>
+        </w:rPr>
+      </w:pPr>
+      <w:r>
+        <w:rPr>
+          <w:b/>
+        </w:rPr>
         <w:t>Incréments :</w:t>
       </w:r>
     </w:p>
@@ -15,10 +21,7 @@
         <w:jc w:val="both"/>
       </w:pPr>
       <w:r>
-        <w:t xml:space="preserve"> -</w:t>
-      </w:r>
-      <w:r>
-        <w:t xml:space="preserve"> Le membre du BRI appuie sur le bouton</w:t>
+        <w:t xml:space="preserve"> - Le membre du BRI appuie sur le bouton</w:t>
       </w:r>
       <w:r>
         <w:t xml:space="preserve"> lorsqu’un rendez-vous est terminé</w:t>
@@ -32,44 +35,77 @@
         <w:jc w:val="both"/>
       </w:pPr>
       <w:r>
-        <w:t xml:space="preserve">Tous les étudiants voient alors un ID sur l’écran du </w:t>
-      </w:r>
-      <w:proofErr w:type="spellStart"/>
-      <w:r>
-        <w:t>Ras</w:t>
+        <w:t>Tous les étudiants voient alors un ID sur l’écran du Ras</w:t>
       </w:r>
       <w:r>
         <w:t>p</w:t>
       </w:r>
       <w:r>
-        <w:t>berry</w:t>
-      </w:r>
-      <w:proofErr w:type="spellEnd"/>
-      <w:r>
-        <w:t>. Cet ID correspond au prochain étudiant à passer.</w:t>
-      </w:r>
-    </w:p>
-    <w:p>
-      <w:pPr>
-        <w:jc w:val="both"/>
-      </w:pPr>
-      <w:r>
-        <w:t xml:space="preserve">- </w:t>
-      </w:r>
-      <w:r>
-        <w:t>Le prochain étudiant</w:t>
-      </w:r>
-      <w:r>
-        <w:t xml:space="preserve"> (direct)</w:t>
-      </w:r>
-      <w:r>
-        <w:t xml:space="preserve"> reçoit une </w:t>
-      </w:r>
-      <w:proofErr w:type="spellStart"/>
-      <w:r>
-        <w:t>notif</w:t>
-      </w:r>
-      <w:proofErr w:type="spellEnd"/>
+        <w:t>berry. Cet ID correspond au prochain étudiant à passer.</w:t>
+      </w:r>
+      <w:r>
+        <w:t xml:space="preserve"> Pas encore d’orchestrateur.</w:t>
+      </w:r>
+    </w:p>
+    <w:p>
+      <w:pPr>
+        <w:jc w:val="both"/>
+      </w:pPr>
+    </w:p>
+    <w:p>
+      <w:pPr>
+        <w:jc w:val="both"/>
+      </w:pPr>
+      <w:r>
+        <w:t>- Le membre du BRI appuie sur le bouton lorsqu’un rendez-vous est terminé.</w:t>
+      </w:r>
+    </w:p>
+    <w:p>
+      <w:pPr>
+        <w:jc w:val="both"/>
+      </w:pPr>
+      <w:r>
+        <w:t>Tous les étudiants voient alors un ID sur l’écran du Raspberry</w:t>
+      </w:r>
+      <w:r>
+        <w:t xml:space="preserve"> mais aussi sur leur application mobile</w:t>
+      </w:r>
+      <w:r>
+        <w:t xml:space="preserve">. Cet ID correspond au prochain étudiant à passer. </w:t>
+      </w:r>
+    </w:p>
+    <w:p>
+      <w:pPr>
+        <w:jc w:val="both"/>
+      </w:pPr>
+      <w:r>
+        <w:t>L’</w:t>
+      </w:r>
+      <w:r>
+        <w:t>orchestrateur est lié au backend</w:t>
+      </w:r>
+      <w:r>
+        <w:t xml:space="preserve">, au mobile et </w:t>
+      </w:r>
+      <w:r>
+        <w:t>au Raspberry.</w:t>
+      </w:r>
+    </w:p>
+    <w:p>
+      <w:pPr>
+        <w:jc w:val="both"/>
+      </w:pPr>
+    </w:p>
+    <w:p>
+      <w:pPr>
+        <w:jc w:val="both"/>
+      </w:pPr>
+      <w:r>
+        <w:t>- Le prochain étudiant reçoit une notif</w:t>
+      </w:r>
+      <w:r>
+        <w:t>ication</w:t>
+      </w:r>
       <w:r>
         <w:t xml:space="preserve"> sur son mobile qui lui informe que le BRI est disponible à telle heure.</w:t>
       </w:r>
@@ -78,6 +114,11 @@
       <w:pPr>
         <w:jc w:val="both"/>
       </w:pPr>
+    </w:p>
+    <w:p>
+      <w:pPr>
+        <w:jc w:val="both"/>
+      </w:pPr>
       <w:r>
         <w:t>- Pour les étudiants qui sont après le prochain direct</w:t>
       </w:r>
@@ -89,20 +130,48 @@
       <w:pPr>
         <w:jc w:val="both"/>
       </w:pPr>
-      <w:r>
-        <w:t xml:space="preserve">- </w:t>
-      </w:r>
-    </w:p>
-    <w:p>
-      <w:pPr>
-        <w:jc w:val="both"/>
-      </w:pPr>
-    </w:p>
-    <w:p>
-      <w:pPr>
-        <w:jc w:val="both"/>
-      </w:pPr>
-      <w:r>
+    </w:p>
+    <w:p>
+      <w:pPr>
+        <w:jc w:val="both"/>
+      </w:pPr>
+      <w:r>
+        <w:t>- Les files d’attentes peuvent être divisées. Les membres du BRI peuvent ajouter autant de files qu’ils veulent</w:t>
+      </w:r>
+      <w:r>
+        <w:t xml:space="preserve"> depuis l’application ou le bouton.</w:t>
+      </w:r>
+    </w:p>
+    <w:p>
+      <w:pPr>
+        <w:jc w:val="both"/>
+      </w:pPr>
+    </w:p>
+    <w:p>
+      <w:pPr>
+        <w:jc w:val="both"/>
+        <w:rPr>
+          <w:i/>
+        </w:rPr>
+      </w:pPr>
+      <w:r>
+        <w:rPr>
+          <w:i/>
+        </w:rPr>
+        <w:t>Note : Tous les rendez-vous ont une durée de 15 minutes.</w:t>
+      </w:r>
+    </w:p>
+    <w:p>
+      <w:pPr>
+        <w:jc w:val="both"/>
+        <w:rPr>
+          <w:b/>
+        </w:rPr>
+      </w:pPr>
+      <w:r>
+        <w:rPr>
+          <w:b/>
+        </w:rPr>
         <w:t>Scénarios :</w:t>
       </w:r>
     </w:p>
@@ -116,27 +185,84 @@
         <w:jc w:val="both"/>
       </w:pPr>
       <w:r>
-        <w:t xml:space="preserve">Zeus reçoit un étudiant pour un rendez-vous à 9h. Le rendez-vous se termine à l’heure. Il appuie sur le bouton. Tous les afficheurs se mettent à jour. Julie a un rendez-vous juste après celui de 9h, elle voit que son ID s’affiche sur l’afficheur </w:t>
-      </w:r>
-      <w:proofErr w:type="spellStart"/>
-      <w:r>
-        <w:t>Ras</w:t>
+        <w:t>Zeus reçoit un étudiant pour un rendez-vous à 9h. Le rendez-vous se termine à l’heure</w:t>
+      </w:r>
+      <w:r>
+        <w:t>, à 9h15</w:t>
+      </w:r>
+      <w:r>
+        <w:t>. Il appuie sur le bouton. Tous les afficheurs</w:t>
+      </w:r>
+      <w:r>
+        <w:t xml:space="preserve"> chez les étudiants </w:t>
+      </w:r>
+      <w:r>
+        <w:t>ayant pris rendez-vous</w:t>
+      </w:r>
+      <w:r>
+        <w:t xml:space="preserve"> se mettent à jour. Julie a un rendez-vous après celui de 9h</w:t>
+      </w:r>
+      <w:r>
+        <w:t>. Elle</w:t>
+      </w:r>
+      <w:r>
+        <w:t xml:space="preserve"> voit que</w:t>
+      </w:r>
+      <w:r>
+        <w:t xml:space="preserve"> c’est</w:t>
+      </w:r>
+      <w:r>
+        <w:t xml:space="preserve"> son </w:t>
+      </w:r>
+      <w:r>
+        <w:t>identifiant</w:t>
+      </w:r>
+      <w:r>
+        <w:t xml:space="preserve"> </w:t>
+      </w:r>
+      <w:r>
+        <w:t xml:space="preserve">qui </w:t>
+      </w:r>
+      <w:r>
+        <w:t>s’affiche sur l’afficheur Ras</w:t>
       </w:r>
       <w:r>
         <w:t>p</w:t>
       </w:r>
       <w:r>
-        <w:t>b</w:t>
+        <w:t>berry.</w:t>
+      </w:r>
+    </w:p>
+    <w:p>
+      <w:pPr>
+        <w:pStyle w:val="Paragraphedeliste"/>
+        <w:ind w:left="360"/>
+        <w:jc w:val="both"/>
+      </w:pPr>
+      <w:r>
+        <w:t>Elle vérifie sur son application mobile ég</w:t>
       </w:r>
       <w:bookmarkStart w:id="0" w:name="_GoBack"/>
       <w:bookmarkEnd w:id="0"/>
       <w:r>
-        <w:t>erry</w:t>
-      </w:r>
-      <w:proofErr w:type="spellEnd"/>
-      <w:r>
-        <w:t>. Elle sait que c’est son tour.</w:t>
-      </w:r>
+        <w:t>alement. L’application mobile lui indique que le BRI est disponible</w:t>
+      </w:r>
+      <w:r>
+        <w:t xml:space="preserve">. </w:t>
+      </w:r>
+      <w:r>
+        <w:t>Elle sait que c’est son tour</w:t>
+      </w:r>
+      <w:r>
+        <w:t xml:space="preserve"> et qu’elle peut maintenant passer.</w:t>
+      </w:r>
+    </w:p>
+    <w:p>
+      <w:pPr>
+        <w:pStyle w:val="Paragraphedeliste"/>
+        <w:ind w:left="360"/>
+        <w:jc w:val="both"/>
+      </w:pPr>
     </w:p>
     <w:p>
       <w:pPr>
@@ -148,8 +274,42 @@
         <w:jc w:val="both"/>
       </w:pPr>
       <w:r>
-        <w:t>Zeus reçoit un étudiant à 9h. Le rendez-vous se termine à 9h09. Il appuie sur le bouton. Julie a un rendez-vous juste après celui de 9h, son ID s’affiche sur l’afficheur. Elle reçoit une notification sur l’application mobile et voit que son rendez-vous est à 9h09.</w:t>
-      </w:r>
+        <w:t>Pendant le rendez-vous de Julie, Max qui a un rendez-vous après elle, voit que l’étudiant à l’ID 54 est en train de passer</w:t>
+      </w:r>
+      <w:r>
+        <w:t xml:space="preserve"> sur l’écran du Raspberry</w:t>
+      </w:r>
+      <w:r>
+        <w:t>.</w:t>
+      </w:r>
+      <w:r>
+        <w:t xml:space="preserve"> Sur l’application mobile il </w:t>
+      </w:r>
+      <w:r>
+        <w:t xml:space="preserve">peut </w:t>
+      </w:r>
+      <w:r>
+        <w:t>voi</w:t>
+      </w:r>
+      <w:r>
+        <w:t>r l’ID de l’étudiant juste avant lui.</w:t>
+      </w:r>
+      <w:r>
+        <w:t xml:space="preserve"> </w:t>
+      </w:r>
+      <w:r>
+        <w:t xml:space="preserve">Il constate </w:t>
+      </w:r>
+      <w:r>
+        <w:t>que l’ID de l’étudiant qui passe avant lui est le 54. Il sait alors qu’il est le prochain dans la liste.</w:t>
+      </w:r>
+    </w:p>
+    <w:p>
+      <w:pPr>
+        <w:pStyle w:val="Paragraphedeliste"/>
+        <w:ind w:left="360"/>
+        <w:jc w:val="both"/>
+      </w:pPr>
     </w:p>
     <w:p>
       <w:pPr>
@@ -161,38 +321,25 @@
         <w:jc w:val="both"/>
       </w:pPr>
       <w:r>
-        <w:t>Zeus a un rendez-vous à 9h. L’étudiant arrive à 9h10. Le rendez-vous se termine donc à 9h25 au lieu de 9h15. A 9h15, Zeus n’a toujours pas appuyé sur le bouton. Le prochain étudiant</w:t>
-      </w:r>
-      <w:r>
-        <w:t xml:space="preserve"> (Julie)</w:t>
-      </w:r>
-      <w:r>
-        <w:t xml:space="preserve"> est donc prévenu via l’application que son rendez-vous n’est pas prêt.</w:t>
-      </w:r>
-      <w:r>
-        <w:t xml:space="preserve"> A 9h25, à la fin du premier rendez-vous, Zeus appuie sur le bouton. Julie sait alors que c’est son tour,</w:t>
-      </w:r>
-      <w:r>
-        <w:t xml:space="preserve"> </w:t>
-      </w:r>
-      <w:r>
-        <w:t>son ID s’affiche sur l’afficheur. Elle reçoit une notification</w:t>
-      </w:r>
-      <w:r>
-        <w:t xml:space="preserve"> « Le BRI vous attend »</w:t>
-      </w:r>
-      <w:r>
-        <w:t xml:space="preserve"> sur l’application mobile et voit que son rendez-vous est à 9h</w:t>
-      </w:r>
-      <w:r>
-        <w:t>25</w:t>
-      </w:r>
-      <w:r>
-        <w:t>.</w:t>
-      </w:r>
-      <w:r>
-        <w:t xml:space="preserve"> Les étudiants après Julie voient leur temps de passage estimé décalé de 10 minutes.  Max qui devait passer à 9h30 (après Julie) doit maintenant passer à 9h40.</w:t>
-      </w:r>
+        <w:t>Zeus reçoit un étudiant à 9h. Le rendez-vous se termine à 9h09. Il appuie sur le bouton. Julie a un rendez-vous après celui de 9h</w:t>
+      </w:r>
+      <w:r>
+        <w:t xml:space="preserve"> (donc à 9h15)</w:t>
+      </w:r>
+      <w:r>
+        <w:t>, son ID s’affiche sur l’afficheur. Elle reçoit une notification sur l’application mobile et voit que son rendez-vous est</w:t>
+      </w:r>
+      <w:r>
+        <w:t xml:space="preserve"> maintenant</w:t>
+      </w:r>
+      <w:r>
+        <w:t xml:space="preserve"> à 9h09.</w:t>
+      </w:r>
+    </w:p>
+    <w:p>
+      <w:pPr>
+        <w:jc w:val="both"/>
+      </w:pPr>
     </w:p>
     <w:p>
       <w:pPr>
@@ -203,6 +350,66 @@
         </w:numPr>
         <w:jc w:val="both"/>
       </w:pPr>
+      <w:r>
+        <w:t>Zeus a un rendez-vous à 9h. L’étudiant arrive à 9h10. Le rendez-vous se termine donc à 9h25 au lieu de 9h15. A 9h15</w:t>
+      </w:r>
+      <w:r>
+        <w:t xml:space="preserve"> (l’heure à laquelle le rendez-vous aurait dû finir)</w:t>
+      </w:r>
+      <w:r>
+        <w:t xml:space="preserve">, Zeus n’a toujours pas appuyé sur le bouton. Le prochain étudiant (Julie) est donc prévenu via l’application que </w:t>
+      </w:r>
+      <w:r>
+        <w:t xml:space="preserve">le BRI </w:t>
+      </w:r>
+      <w:r>
+        <w:t>n’est pas prêt.</w:t>
+      </w:r>
+      <w:r>
+        <w:t xml:space="preserve"> A 9h25, à la fin du premier rendez-vous, Zeus appuie sur le bouton. Julie sait alors que c’est son tour,</w:t>
+      </w:r>
+      <w:r>
+        <w:t xml:space="preserve"> </w:t>
+      </w:r>
+      <w:r>
+        <w:t>son ID s’affiche sur l’afficheur</w:t>
+      </w:r>
+      <w:r>
+        <w:t xml:space="preserve"> Raspberry</w:t>
+      </w:r>
+      <w:r>
+        <w:t>. Elle reçoit une notification « Le BRI vous attend » sur l’application mobile et voit que son rendez-vous est à 9h25. Les étudiants après Julie voient leur temps de passage estimé décalé de 10 minutes.  Max qui devait passer à 9h30 (après Julie) doit maintenant passer à 9h40.</w:t>
+      </w:r>
+    </w:p>
+    <w:p>
+      <w:pPr>
+        <w:pStyle w:val="Paragraphedeliste"/>
+      </w:pPr>
+    </w:p>
+    <w:p>
+      <w:pPr>
+        <w:jc w:val="both"/>
+      </w:pPr>
+      <w:r>
+        <w:t>Zeus est débordé. Trop d’étudiants sont en attente. Il décide de créer une nouvelle file d’attente pour que son collègue Bobby puisse recevoir des étudiants également.</w:t>
+      </w:r>
+      <w:r>
+        <w:t xml:space="preserve"> Il appuie alors sur le bouton « Ajouter une file » sur l’application mobile. </w:t>
+      </w:r>
+      <w:r>
+        <w:t>La file est alors divisée en deux et les étudiants voient sur leur application la nouvelle file d’attente à laquelle ils sont attribués.</w:t>
+      </w:r>
+    </w:p>
+    <w:p>
+      <w:pPr>
+        <w:jc w:val="both"/>
+      </w:pPr>
+      <w:r>
+        <w:t>Pour switcher entre les files d’attentes, Zeus et Bobby peuvent appuyer longuement sur le bouton Raspberry. Ils voient alors l’ID de la file sélectionnée changer sur l’application mobile.</w:t>
+      </w:r>
+      <w:r>
+        <w:t xml:space="preserve"> </w:t>
+      </w:r>
     </w:p>
     <w:sectPr>
       <w:pgSz w:w="11900" w:h="16840"/>
@@ -508,6 +715,119 @@
     </w:lvl>
   </w:abstractNum>
   <w:abstractNum w:abstractNumId="3" w15:restartNumberingAfterBreak="0">
+    <w:nsid w:val="5BCD1C33"/>
+    <w:multiLevelType w:val="hybridMultilevel"/>
+    <w:tmpl w:val="806628E4"/>
+    <w:lvl w:ilvl="0" w:tplc="9B9403C2">
+      <w:start w:val="4"/>
+      <w:numFmt w:val="bullet"/>
+      <w:lvlText w:val="-"/>
+      <w:lvlJc w:val="left"/>
+      <w:pPr>
+        <w:ind w:left="720" w:hanging="360"/>
+      </w:pPr>
+      <w:rPr>
+        <w:rFonts w:ascii="Calibri" w:eastAsiaTheme="minorHAnsi" w:hAnsi="Calibri" w:cs="Calibri" w:hint="default"/>
+      </w:rPr>
+    </w:lvl>
+    <w:lvl w:ilvl="1" w:tplc="040C0003" w:tentative="1">
+      <w:start w:val="1"/>
+      <w:numFmt w:val="bullet"/>
+      <w:lvlText w:val="o"/>
+      <w:lvlJc w:val="left"/>
+      <w:pPr>
+        <w:ind w:left="1440" w:hanging="360"/>
+      </w:pPr>
+      <w:rPr>
+        <w:rFonts w:ascii="Courier New" w:hAnsi="Courier New" w:cs="Courier New" w:hint="default"/>
+      </w:rPr>
+    </w:lvl>
+    <w:lvl w:ilvl="2" w:tplc="040C0005" w:tentative="1">
+      <w:start w:val="1"/>
+      <w:numFmt w:val="bullet"/>
+      <w:lvlText w:val=""/>
+      <w:lvlJc w:val="left"/>
+      <w:pPr>
+        <w:ind w:left="2160" w:hanging="360"/>
+      </w:pPr>
+      <w:rPr>
+        <w:rFonts w:ascii="Wingdings" w:hAnsi="Wingdings" w:hint="default"/>
+      </w:rPr>
+    </w:lvl>
+    <w:lvl w:ilvl="3" w:tplc="040C0001" w:tentative="1">
+      <w:start w:val="1"/>
+      <w:numFmt w:val="bullet"/>
+      <w:lvlText w:val=""/>
+      <w:lvlJc w:val="left"/>
+      <w:pPr>
+        <w:ind w:left="2880" w:hanging="360"/>
+      </w:pPr>
+      <w:rPr>
+        <w:rFonts w:ascii="Symbol" w:hAnsi="Symbol" w:hint="default"/>
+      </w:rPr>
+    </w:lvl>
+    <w:lvl w:ilvl="4" w:tplc="040C0003" w:tentative="1">
+      <w:start w:val="1"/>
+      <w:numFmt w:val="bullet"/>
+      <w:lvlText w:val="o"/>
+      <w:lvlJc w:val="left"/>
+      <w:pPr>
+        <w:ind w:left="3600" w:hanging="360"/>
+      </w:pPr>
+      <w:rPr>
+        <w:rFonts w:ascii="Courier New" w:hAnsi="Courier New" w:cs="Courier New" w:hint="default"/>
+      </w:rPr>
+    </w:lvl>
+    <w:lvl w:ilvl="5" w:tplc="040C0005" w:tentative="1">
+      <w:start w:val="1"/>
+      <w:numFmt w:val="bullet"/>
+      <w:lvlText w:val=""/>
+      <w:lvlJc w:val="left"/>
+      <w:pPr>
+        <w:ind w:left="4320" w:hanging="360"/>
+      </w:pPr>
+      <w:rPr>
+        <w:rFonts w:ascii="Wingdings" w:hAnsi="Wingdings" w:hint="default"/>
+      </w:rPr>
+    </w:lvl>
+    <w:lvl w:ilvl="6" w:tplc="040C0001" w:tentative="1">
+      <w:start w:val="1"/>
+      <w:numFmt w:val="bullet"/>
+      <w:lvlText w:val=""/>
+      <w:lvlJc w:val="left"/>
+      <w:pPr>
+        <w:ind w:left="5040" w:hanging="360"/>
+      </w:pPr>
+      <w:rPr>
+        <w:rFonts w:ascii="Symbol" w:hAnsi="Symbol" w:hint="default"/>
+      </w:rPr>
+    </w:lvl>
+    <w:lvl w:ilvl="7" w:tplc="040C0003" w:tentative="1">
+      <w:start w:val="1"/>
+      <w:numFmt w:val="bullet"/>
+      <w:lvlText w:val="o"/>
+      <w:lvlJc w:val="left"/>
+      <w:pPr>
+        <w:ind w:left="5760" w:hanging="360"/>
+      </w:pPr>
+      <w:rPr>
+        <w:rFonts w:ascii="Courier New" w:hAnsi="Courier New" w:cs="Courier New" w:hint="default"/>
+      </w:rPr>
+    </w:lvl>
+    <w:lvl w:ilvl="8" w:tplc="040C0005" w:tentative="1">
+      <w:start w:val="1"/>
+      <w:numFmt w:val="bullet"/>
+      <w:lvlText w:val=""/>
+      <w:lvlJc w:val="left"/>
+      <w:pPr>
+        <w:ind w:left="6480" w:hanging="360"/>
+      </w:pPr>
+      <w:rPr>
+        <w:rFonts w:ascii="Wingdings" w:hAnsi="Wingdings" w:hint="default"/>
+      </w:rPr>
+    </w:lvl>
+  </w:abstractNum>
+  <w:abstractNum w:abstractNumId="4" w15:restartNumberingAfterBreak="0">
     <w:nsid w:val="64501E55"/>
     <w:multiLevelType w:val="hybridMultilevel"/>
     <w:tmpl w:val="006CA700"/>
@@ -596,7 +916,7 @@
       </w:pPr>
     </w:lvl>
   </w:abstractNum>
-  <w:abstractNum w:abstractNumId="4" w15:restartNumberingAfterBreak="0">
+  <w:abstractNum w:abstractNumId="5" w15:restartNumberingAfterBreak="0">
     <w:nsid w:val="68E573FA"/>
     <w:multiLevelType w:val="hybridMultilevel"/>
     <w:tmpl w:val="1C84566A"/>
@@ -689,7 +1009,7 @@
     <w:abstractNumId w:val="1"/>
   </w:num>
   <w:num w:numId="2">
-    <w:abstractNumId w:val="4"/>
+    <w:abstractNumId w:val="5"/>
   </w:num>
   <w:num w:numId="3">
     <w:abstractNumId w:val="2"/>
@@ -698,6 +1018,9 @@
     <w:abstractNumId w:val="0"/>
   </w:num>
   <w:num w:numId="5">
+    <w:abstractNumId w:val="4"/>
+  </w:num>
+  <w:num w:numId="6">
     <w:abstractNumId w:val="3"/>
   </w:num>
 </w:numbering>
@@ -716,7 +1039,7 @@
     </w:rPrDefault>
     <w:pPrDefault/>
   </w:docDefaults>
-  <w:latentStyles w:defLockedState="0" w:defUIPriority="99" w:defSemiHidden="0" w:defUnhideWhenUsed="0" w:defQFormat="0" w:count="376">
+  <w:latentStyles w:defLockedState="0" w:defUIPriority="99" w:defSemiHidden="0" w:defUnhideWhenUsed="0" w:defQFormat="0" w:count="375">
     <w:lsdException w:name="Normal" w:uiPriority="0" w:qFormat="1"/>
     <w:lsdException w:name="heading 1" w:uiPriority="9" w:qFormat="1"/>
     <w:lsdException w:name="heading 2" w:semiHidden="1" w:uiPriority="9" w:unhideWhenUsed="1" w:qFormat="1"/>
@@ -822,6 +1145,7 @@
     <w:lsdException w:name="HTML Sample" w:semiHidden="1" w:unhideWhenUsed="1"/>
     <w:lsdException w:name="HTML Typewriter" w:semiHidden="1" w:unhideWhenUsed="1"/>
     <w:lsdException w:name="HTML Variable" w:semiHidden="1" w:unhideWhenUsed="1"/>
+    <w:lsdException w:name="Normal Table" w:semiHidden="1" w:unhideWhenUsed="1"/>
     <w:lsdException w:name="annotation subject" w:semiHidden="1" w:unhideWhenUsed="1"/>
     <w:lsdException w:name="No List" w:semiHidden="1" w:unhideWhenUsed="1"/>
     <w:lsdException w:name="Outline List 1" w:semiHidden="1" w:unhideWhenUsed="1"/>
@@ -868,8 +1192,10 @@
     <w:lsdException w:name="Table Subtle 2" w:semiHidden="1" w:unhideWhenUsed="1"/>
     <w:lsdException w:name="Table Web 1" w:semiHidden="1" w:unhideWhenUsed="1"/>
     <w:lsdException w:name="Table Web 2" w:semiHidden="1" w:unhideWhenUsed="1"/>
+    <w:lsdException w:name="Table Web 3" w:semiHidden="1" w:unhideWhenUsed="1"/>
     <w:lsdException w:name="Balloon Text" w:semiHidden="1" w:unhideWhenUsed="1"/>
     <w:lsdException w:name="Table Grid" w:uiPriority="39"/>
+    <w:lsdException w:name="Table Theme" w:semiHidden="1" w:unhideWhenUsed="1"/>
     <w:lsdException w:name="Placeholder Text" w:semiHidden="1"/>
     <w:lsdException w:name="No Spacing" w:uiPriority="1" w:qFormat="1"/>
     <w:lsdException w:name="Light Shading" w:uiPriority="60"/>
@@ -1089,7 +1415,6 @@
     <w:lsdException w:name="Smart Hyperlink" w:semiHidden="1" w:unhideWhenUsed="1"/>
     <w:lsdException w:name="Hashtag" w:semiHidden="1" w:unhideWhenUsed="1"/>
     <w:lsdException w:name="Unresolved Mention" w:semiHidden="1" w:unhideWhenUsed="1"/>
-    <w:lsdException w:name="Smart Link" w:semiHidden="1" w:unhideWhenUsed="1"/>
   </w:latentStyles>
   <w:style w:type="paragraph" w:default="1" w:styleId="Normal">
     <w:name w:val="Normal"/>

</xml_diff>

<commit_message>
#8 mockup generic app
</commit_message>
<xml_diff>
--- a/conception/scenarios.docx
+++ b/conception/scenarios.docx
@@ -185,8 +185,6 @@
           <w:i/>
         </w:rPr>
       </w:pPr>
-      <w:bookmarkStart w:id="0" w:name="_GoBack"/>
-      <w:bookmarkEnd w:id="0"/>
     </w:p>
     <w:p>
       <w:pPr>
@@ -270,10 +268,7 @@
         <w:t>Elle vérifie sur son application mobile également. L’application mobile lui indique que le BRI est disponible</w:t>
       </w:r>
       <w:r>
-        <w:t xml:space="preserve">. </w:t>
-      </w:r>
-      <w:r>
-        <w:t>Elle sait que c’est son tour</w:t>
+        <w:t>. Elle sait que c’est son tour</w:t>
       </w:r>
       <w:r>
         <w:t xml:space="preserve"> et qu’elle peut maintenant passer.</w:t>
@@ -414,22 +409,27 @@
     </w:p>
     <w:p>
       <w:pPr>
-        <w:jc w:val="both"/>
-      </w:pPr>
-      <w:r>
-        <w:t>Zeus est débordé. Trop d’étudiants sont en attente. Il décide de créer une nouvelle file d’attente pour que son collègue Bobby puisse recevoir des étudiants également.</w:t>
-      </w:r>
-      <w:r>
-        <w:t xml:space="preserve"> Il appuie alors sur le bouton « Ajouter une file » sur l’application mobile. </w:t>
-      </w:r>
-      <w:r>
-        <w:t>La file est alors divisée en deux et les étudiants voient sur leur application la nouvelle file d’attente à laquelle ils sont attribués.</w:t>
-      </w:r>
-    </w:p>
-    <w:p>
-      <w:pPr>
-        <w:jc w:val="both"/>
-      </w:pPr>
+        <w:pStyle w:val="Paragraphedeliste"/>
+        <w:numPr>
+          <w:ilvl w:val="0"/>
+          <w:numId w:val="5"/>
+        </w:numPr>
+        <w:jc w:val="both"/>
+      </w:pPr>
+      <w:r>
+        <w:t>Zeus est débordé. Trop d’étudiants sont en attente. Il dé</w:t>
+      </w:r>
+      <w:bookmarkStart w:id="0" w:name="_GoBack"/>
+      <w:bookmarkEnd w:id="0"/>
+      <w:r>
+        <w:t>cide de créer une nouvelle file d’attente pour que son collègue Bobby puisse recevoir des étudiants également.</w:t>
+      </w:r>
+      <w:r>
+        <w:t xml:space="preserve"> Il appuie alors sur le bouton « Ajouter une file » sur l’application mobile. La file est alors divisée en deux et les étudiants voient sur leur application la nouvelle file d’attente à laquelle ils sont attribués.</w:t>
+      </w:r>
+      <w:r>
+        <w:t xml:space="preserve"> </w:t>
+      </w:r>
       <w:r>
         <w:t>Pour switcher entre les files d’attentes, Zeus et Bobby peuvent appuyer longuement sur le bouton Raspberry. Ils voient alors l’ID de la file sélectionnée changer sur l’application mobile.</w:t>
       </w:r>

</xml_diff>

<commit_message>
scenarios + update on Queue
</commit_message>
<xml_diff>
--- a/conception/scenarios.docx
+++ b/conception/scenarios.docx
@@ -2,162 +2,6 @@
 <file path=word/document.xml><?xml version="1.0" encoding="utf-8"?>
 <w:document xmlns:wpc="http://schemas.microsoft.com/office/word/2010/wordprocessingCanvas" xmlns:cx="http://schemas.microsoft.com/office/drawing/2014/chartex" xmlns:cx1="http://schemas.microsoft.com/office/drawing/2015/9/8/chartex" xmlns:cx2="http://schemas.microsoft.com/office/drawing/2015/10/21/chartex" xmlns:cx3="http://schemas.microsoft.com/office/drawing/2016/5/9/chartex" xmlns:cx4="http://schemas.microsoft.com/office/drawing/2016/5/10/chartex" xmlns:cx5="http://schemas.microsoft.com/office/drawing/2016/5/11/chartex" xmlns:cx6="http://schemas.microsoft.com/office/drawing/2016/5/12/chartex" xmlns:cx7="http://schemas.microsoft.com/office/drawing/2016/5/13/chartex" xmlns:cx8="http://schemas.microsoft.com/office/drawing/2016/5/14/chartex" xmlns:mc="http://schemas.openxmlformats.org/markup-compatibility/2006" xmlns:aink="http://schemas.microsoft.com/office/drawing/2016/ink" xmlns:am3d="http://schemas.microsoft.com/office/drawing/2017/model3d" xmlns:o="urn:schemas-microsoft-com:office:office" xmlns:r="http://schemas.openxmlformats.org/officeDocument/2006/relationships" xmlns:m="http://schemas.openxmlformats.org/officeDocument/2006/math" xmlns:v="urn:schemas-microsoft-com:vml" xmlns:wp14="http://schemas.microsoft.com/office/word/2010/wordprocessingDrawing" xmlns:wp="http://schemas.openxmlformats.org/drawingml/2006/wordprocessingDrawing" xmlns:w10="urn:schemas-microsoft-com:office:word" xmlns:w="http://schemas.openxmlformats.org/wordprocessingml/2006/main" xmlns:w14="http://schemas.microsoft.com/office/word/2010/wordml" xmlns:w15="http://schemas.microsoft.com/office/word/2012/wordml" xmlns:w16cid="http://schemas.microsoft.com/office/word/2016/wordml/cid" xmlns:w16se="http://schemas.microsoft.com/office/word/2015/wordml/symex" xmlns:wpg="http://schemas.microsoft.com/office/word/2010/wordprocessingGroup" xmlns:wpi="http://schemas.microsoft.com/office/word/2010/wordprocessingInk" xmlns:wne="http://schemas.microsoft.com/office/word/2006/wordml" xmlns:wps="http://schemas.microsoft.com/office/word/2010/wordprocessingShape" mc:Ignorable="w14 w15 w16se w16cid wp14">
   <w:body>
-    <w:p>
-      <w:pPr>
-        <w:jc w:val="both"/>
-        <w:rPr>
-          <w:b/>
-        </w:rPr>
-      </w:pPr>
-      <w:r>
-        <w:rPr>
-          <w:b/>
-        </w:rPr>
-        <w:t>Incréments :</w:t>
-      </w:r>
-    </w:p>
-    <w:p>
-      <w:pPr>
-        <w:jc w:val="both"/>
-      </w:pPr>
-      <w:r>
-        <w:t xml:space="preserve"> - Le membre du BRI appuie sur le bouton</w:t>
-      </w:r>
-      <w:r>
-        <w:t xml:space="preserve"> lorsqu’un rendez-vous est terminé</w:t>
-      </w:r>
-      <w:r>
-        <w:t>.</w:t>
-      </w:r>
-    </w:p>
-    <w:p>
-      <w:pPr>
-        <w:jc w:val="both"/>
-      </w:pPr>
-      <w:r>
-        <w:t>Tous les étudiants voient alors un ID sur l’écran du Ras</w:t>
-      </w:r>
-      <w:r>
-        <w:t>p</w:t>
-      </w:r>
-      <w:r>
-        <w:t>berry. Cet ID correspond au prochain étudiant à passer.</w:t>
-      </w:r>
-      <w:r>
-        <w:t xml:space="preserve"> Pas encore d’orchestrateur.</w:t>
-      </w:r>
-    </w:p>
-    <w:p>
-      <w:pPr>
-        <w:jc w:val="both"/>
-      </w:pPr>
-    </w:p>
-    <w:p>
-      <w:pPr>
-        <w:jc w:val="both"/>
-      </w:pPr>
-      <w:r>
-        <w:t>- Le membre du BRI appuie sur le bouton lorsqu’un rendez-vous est terminé.</w:t>
-      </w:r>
-    </w:p>
-    <w:p>
-      <w:pPr>
-        <w:jc w:val="both"/>
-      </w:pPr>
-      <w:r>
-        <w:t>Un ID s</w:t>
-      </w:r>
-      <w:r>
-        <w:t>’affiche</w:t>
-      </w:r>
-      <w:r>
-        <w:t xml:space="preserve"> sur l’écran du Raspberry</w:t>
-      </w:r>
-      <w:r>
-        <w:t xml:space="preserve"> mais aussi sur leur application mobile</w:t>
-      </w:r>
-      <w:r>
-        <w:t xml:space="preserve">. Cet ID correspond au prochain étudiant à passer. </w:t>
-      </w:r>
-    </w:p>
-    <w:p>
-      <w:pPr>
-        <w:jc w:val="both"/>
-      </w:pPr>
-      <w:r>
-        <w:t>L’</w:t>
-      </w:r>
-      <w:r>
-        <w:t>orchestrateur est lié au backend</w:t>
-      </w:r>
-      <w:r>
-        <w:t xml:space="preserve">, au mobile et </w:t>
-      </w:r>
-      <w:r>
-        <w:t>au Raspberry.</w:t>
-      </w:r>
-    </w:p>
-    <w:p>
-      <w:pPr>
-        <w:jc w:val="both"/>
-      </w:pPr>
-    </w:p>
-    <w:p>
-      <w:pPr>
-        <w:jc w:val="both"/>
-      </w:pPr>
-      <w:r>
-        <w:t>- Le prochain étudiant reçoit une notif</w:t>
-      </w:r>
-      <w:r>
-        <w:t>ication</w:t>
-      </w:r>
-      <w:r>
-        <w:t xml:space="preserve"> sur son mobile qui lui informe que le BRI est disponible à telle heure.</w:t>
-      </w:r>
-    </w:p>
-    <w:p>
-      <w:pPr>
-        <w:jc w:val="both"/>
-      </w:pPr>
-    </w:p>
-    <w:p>
-      <w:pPr>
-        <w:jc w:val="both"/>
-      </w:pPr>
-      <w:r>
-        <w:t>- Pour les étudiants qui sont après le prochain direct</w:t>
-      </w:r>
-      <w:r>
-        <w:t>, l’heure de passage estimée est recalculée en fonction de l’avance ou du retard.</w:t>
-      </w:r>
-    </w:p>
-    <w:p>
-      <w:pPr>
-        <w:jc w:val="both"/>
-      </w:pPr>
-    </w:p>
-    <w:p>
-      <w:pPr>
-        <w:jc w:val="both"/>
-      </w:pPr>
-      <w:r>
-        <w:t>- Les files d’attentes peuvent être divisées. Les membres du BRI peuvent ajouter autant de files qu’ils veulent</w:t>
-      </w:r>
-      <w:r>
-        <w:t xml:space="preserve"> depuis l’application ou le bouton.</w:t>
-      </w:r>
-    </w:p>
-    <w:p>
-      <w:pPr>
-        <w:jc w:val="both"/>
-      </w:pPr>
-    </w:p>
-    <w:p>
-      <w:pPr>
-        <w:jc w:val="both"/>
-      </w:pPr>
-    </w:p>
     <w:p>
       <w:pPr>
         <w:jc w:val="both"/>
@@ -222,7 +66,13 @@
         <w:t>, à 9h15</w:t>
       </w:r>
       <w:r>
-        <w:t>. Il appuie sur le bouton. Tous les afficheurs</w:t>
+        <w:t>. Il appuie sur le bouton.</w:t>
+      </w:r>
+      <w:r>
+        <w:t xml:space="preserve"> L’afficheur affiche l’ID du prochain étudiant à passer.</w:t>
+      </w:r>
+      <w:r>
+        <w:t xml:space="preserve"> Tous les afficheurs</w:t>
       </w:r>
       <w:r>
         <w:t xml:space="preserve"> chez les étudiants </w:t>
@@ -262,6 +112,12 @@
       </w:r>
       <w:r>
         <w:t>berry.</w:t>
+      </w:r>
+      <w:r>
+        <w:t xml:space="preserve"> C’est donc à son tour.</w:t>
+      </w:r>
+      <w:r>
+        <w:t xml:space="preserve"> </w:t>
       </w:r>
     </w:p>
     <w:p>
@@ -270,14 +126,13 @@
         <w:ind w:left="360"/>
         <w:jc w:val="both"/>
       </w:pPr>
-      <w:r>
-        <w:t>Elle vérifie sur son application mobile également. L’application mobile lui indique que le BRI est disponible</w:t>
-      </w:r>
-      <w:r>
-        <w:t>. Elle sait que c’est son tour</w:t>
-      </w:r>
-      <w:r>
-        <w:t xml:space="preserve"> et qu’elle peut maintenant passer.</w:t>
+      <w:proofErr w:type="spellStart"/>
+      <w:r>
+        <w:t>Hades</w:t>
+      </w:r>
+      <w:proofErr w:type="spellEnd"/>
+      <w:r>
+        <w:t xml:space="preserve"> le collègue de Zeus peut voir sur le téléphone que les ID des étudiants qui passent un rendez-vous se mettent aussi à jour quand Zeus appelle le prochaine étudiant.</w:t>
       </w:r>
     </w:p>
     <w:p>
@@ -297,34 +152,7 @@
         <w:jc w:val="both"/>
       </w:pPr>
       <w:r>
-        <w:t>Pendant le rendez-vous de Julie, Max qui a un rendez-vous après elle, voit que l’étudiant à l’ID 54 est en train de passer</w:t>
-      </w:r>
-      <w:r>
-        <w:t xml:space="preserve"> sur l’écran du Raspberry</w:t>
-      </w:r>
-      <w:r>
-        <w:t>.</w:t>
-      </w:r>
-      <w:r>
-        <w:t xml:space="preserve"> Sur l’application mobile il </w:t>
-      </w:r>
-      <w:r>
-        <w:t xml:space="preserve">peut </w:t>
-      </w:r>
-      <w:r>
-        <w:t>voi</w:t>
-      </w:r>
-      <w:r>
-        <w:t>r l’ID de l’étudiant juste avant lui.</w:t>
-      </w:r>
-      <w:r>
-        <w:t xml:space="preserve"> </w:t>
-      </w:r>
-      <w:r>
-        <w:t xml:space="preserve">Il constate </w:t>
-      </w:r>
-      <w:r>
-        <w:t>que l’ID de l’étudiant qui passe avant lui est le 54. Il sait alors qu’il est le prochain dans la liste.</w:t>
+        <w:t xml:space="preserve">Zeus doit recevoir Julie à 9h. Julie arrive à 9h10. Le rendez-vous se termine donc à 9h25 au lieu de 9h15. Zeus appuie donc sur le bouton à 9h25. Cela décale alors l’heure estimée de tous les rendez-vous suivants de 15 minutes. Une heure de passage est alors estimée pour Marc qui passe après Julie. Son heure estimée est donc 9h40. Et celui d’après est à 9h55. </w:t>
       </w:r>
     </w:p>
     <w:p>
@@ -344,24 +172,38 @@
         <w:jc w:val="both"/>
       </w:pPr>
       <w:r>
-        <w:t>Zeus reçoit un étudiant à 9h. Le rendez-vous se termine à 9h09. Il appuie sur le bouton. Julie a un rendez-vous après celui de 9h</w:t>
-      </w:r>
-      <w:r>
-        <w:t xml:space="preserve"> (donc à 9h15)</w:t>
-      </w:r>
-      <w:r>
-        <w:t>, son ID s’affiche sur l’afficheur. Elle reçoit une notification sur l’application mobile et voit que son rendez-vous est</w:t>
-      </w:r>
-      <w:r>
-        <w:t xml:space="preserve"> maintenant</w:t>
-      </w:r>
-      <w:r>
-        <w:t xml:space="preserve"> à 9h09.</w:t>
-      </w:r>
-    </w:p>
-    <w:p>
-      <w:pPr>
-        <w:jc w:val="both"/>
+        <w:t xml:space="preserve">Zeus est débordé. Trop d’étudiants sont en attente. Il décide de créer une nouvelle file d’attente pour que son collègue </w:t>
+      </w:r>
+      <w:r>
+        <w:t>Hadès</w:t>
+      </w:r>
+      <w:r>
+        <w:t xml:space="preserve"> puisse recevoir des étudiants également.</w:t>
+      </w:r>
+      <w:r>
+        <w:t xml:space="preserve"> </w:t>
+      </w:r>
+      <w:r>
+        <w:t xml:space="preserve">Il </w:t>
+      </w:r>
+      <w:r>
+        <w:t>double-clique</w:t>
+      </w:r>
+      <w:r>
+        <w:t xml:space="preserve"> sur le bouton Raspberry. </w:t>
+      </w:r>
+      <w:proofErr w:type="spellStart"/>
+      <w:r>
+        <w:t>Hades</w:t>
+      </w:r>
+      <w:proofErr w:type="spellEnd"/>
+      <w:r>
+        <w:t xml:space="preserve"> voit sur le téléphone qu’une file st bien ajouté.</w:t>
+      </w:r>
+    </w:p>
+    <w:p>
+      <w:pPr>
+        <w:pStyle w:val="Paragraphedeliste"/>
       </w:pPr>
     </w:p>
     <w:p>
@@ -374,38 +216,65 @@
         <w:jc w:val="both"/>
       </w:pPr>
       <w:r>
-        <w:t>Zeus a un rendez-vous à 9h. L’étudiant arrive à 9h10. Le rendez-vous se termine donc à 9h25 au lieu de 9h15. A 9h15</w:t>
-      </w:r>
-      <w:r>
-        <w:t xml:space="preserve"> (l’heure à laquelle le rendez-vous aurait dû finir)</w:t>
-      </w:r>
-      <w:r>
-        <w:t xml:space="preserve">, Zeus n’a toujours pas appuyé sur le bouton. Le prochain étudiant (Julie) est donc prévenu via l’application que </w:t>
-      </w:r>
-      <w:r>
-        <w:t xml:space="preserve">le BRI </w:t>
-      </w:r>
-      <w:r>
-        <w:t>n’est pas prêt.</w:t>
-      </w:r>
-      <w:r>
-        <w:t xml:space="preserve"> A 9h25, à la fin du premier rendez-vous, Zeus appuie sur le bouton. Julie sait alors que c’est son tour,</w:t>
+        <w:t>Bobby</w:t>
+      </w:r>
+      <w:r>
+        <w:t xml:space="preserve"> veut aider Z</w:t>
+      </w:r>
+      <w:r>
+        <w:t>e</w:t>
+      </w:r>
+      <w:r>
+        <w:t xml:space="preserve">us et </w:t>
+      </w:r>
+      <w:proofErr w:type="spellStart"/>
+      <w:r>
+        <w:t>Hades</w:t>
+      </w:r>
+      <w:proofErr w:type="spellEnd"/>
+      <w:r>
+        <w:t>.</w:t>
       </w:r>
       <w:r>
         <w:t xml:space="preserve"> </w:t>
       </w:r>
       <w:r>
-        <w:t>son ID s’affiche sur l’afficheur</w:t>
-      </w:r>
-      <w:r>
-        <w:t xml:space="preserve"> Raspberry</w:t>
-      </w:r>
-      <w:r>
-        <w:t xml:space="preserve">. Elle reçoit une notification « Le BRI vous attend » sur l’application mobile et voit que son rendez-vous est à 9h25. Les étudiants après Julie voient leur temps de passage estimé </w:t>
-      </w:r>
-      <w:r>
-        <w:lastRenderedPageBreak/>
-        <w:t>décalé de 10 minutes.  Max qui devait passer à 9h30 (après Julie) doit maintenant passer à 9h40.</w:t>
+        <w:t>Il peut</w:t>
+      </w:r>
+      <w:r>
+        <w:t xml:space="preserve"> voir sur l’appli mobile </w:t>
+      </w:r>
+      <w:r>
+        <w:t xml:space="preserve">qu’il y a deux files, une file pour Zeus et une file pour </w:t>
+      </w:r>
+      <w:proofErr w:type="spellStart"/>
+      <w:r>
+        <w:t>Hades</w:t>
+      </w:r>
+      <w:proofErr w:type="spellEnd"/>
+      <w:r>
+        <w:t>.</w:t>
+      </w:r>
+      <w:r>
+        <w:t xml:space="preserve"> Comme il n’a pas de Raspberry,</w:t>
+      </w:r>
+      <w:r>
+        <w:t xml:space="preserve"> </w:t>
+      </w:r>
+      <w:r>
+        <w:t>i</w:t>
+      </w:r>
+      <w:r>
+        <w:t>l décide d’ajouter une nouvelle file</w:t>
+      </w:r>
+      <w:r>
+        <w:t xml:space="preserve"> </w:t>
+      </w:r>
+      <w:r>
+        <w:t xml:space="preserve">depuis l’application mobile. Trois files sont maintenant créées. </w:t>
+      </w:r>
+      <w:r>
+        <w:t>Bobby, switch de file avec l’application pour passer sur sa file d’attente et appuie sur le bouton de l’appli pour afficher l’ID du prochain étudiant.</w:t>
       </w:r>
     </w:p>
     <w:p>
@@ -423,188 +292,110 @@
         <w:jc w:val="both"/>
       </w:pPr>
       <w:r>
-        <w:t>Zeus est débordé. Trop d’étudiants sont en attente. Il décide de créer une nouvelle file d’attente pour que son collègue Bobby puisse recevoir des étudiants également.</w:t>
-      </w:r>
-      <w:r>
-        <w:t xml:space="preserve"> Il appuie alors sur le bouton « Ajouter une file » sur l’application mobile. La file est alors divisée en deux et les étudiants voient sur leur application la nouvelle file d’attente à laquelle ils sont attribués.</w:t>
-      </w:r>
+        <w:t>Zeus veut revenir à sa file avec le bouton. Il lui suffit d’appuyer longuement sur le bouton pour changer de file. La file dans laquelle il se trouve s’affiche sur l’écran.</w:t>
+      </w:r>
+      <w:r>
+        <w:t xml:space="preserve"> Il peut afficher le prochain étudiant de sa file en appuyant sur le bouton</w:t>
+      </w:r>
+    </w:p>
+    <w:p>
+      <w:pPr>
+        <w:pStyle w:val="Paragraphedeliste"/>
+        <w:ind w:left="360"/>
+        <w:jc w:val="both"/>
+      </w:pPr>
       <w:r>
         <w:t xml:space="preserve"> </w:t>
       </w:r>
-      <w:r>
-        <w:t>Pour switcher entre les files d’attentes, Zeus et Bobby peuvent appuyer longuement sur le bouton Raspberry. Ils voient alors l’ID de la file sélectionnée changer sur l’application mobile.</w:t>
-      </w:r>
-      <w:r>
-        <w:t xml:space="preserve"> </w:t>
-      </w:r>
-    </w:p>
-    <w:p>
-      <w:pPr>
-        <w:pStyle w:val="Paragraphedeliste"/>
-      </w:pPr>
-    </w:p>
-    <w:p>
-      <w:pPr>
-        <w:jc w:val="both"/>
-      </w:pPr>
-    </w:p>
-    <w:p>
-      <w:pPr>
-        <w:jc w:val="both"/>
-      </w:pPr>
-      <w:r>
-        <w:t>Vidéo :</w:t>
-      </w:r>
-    </w:p>
-    <w:p>
-      <w:pPr>
-        <w:jc w:val="both"/>
-      </w:pPr>
-    </w:p>
-    <w:p>
-      <w:pPr>
-        <w:jc w:val="both"/>
-      </w:pPr>
-      <w:r>
-        <w:t xml:space="preserve">Zeus arrive dans son bureau au début de la journée. Il va recevoir un certain nombre de rendez-vous. Il appuie sur le bouton pour afficher le 1er étudiant de la journée. C’est l’étudiant </w:t>
-      </w:r>
-      <w:r>
-        <w:t>49</w:t>
-      </w:r>
-      <w:r>
-        <w:t>.</w:t>
-      </w:r>
-    </w:p>
-    <w:p>
-      <w:pPr>
-        <w:jc w:val="both"/>
-      </w:pPr>
-      <w:r>
-        <w:t>Une fois qu’il a fini, il appuie encore une fois pour voir le suivant.</w:t>
-      </w:r>
-    </w:p>
-    <w:p>
-      <w:pPr>
-        <w:jc w:val="both"/>
-      </w:pPr>
-    </w:p>
-    <w:p>
-      <w:pPr>
-        <w:jc w:val="both"/>
-      </w:pPr>
-      <w:r>
-        <w:t xml:space="preserve">Au milieu de la journée, Zeus est débordé. Trop d’étudiants sont en attente. Il décide de créer une nouvelle file d’attente pour que son collègue Bobby puisse recevoir des étudiants également. Il appuie alors sur le bouton </w:t>
-      </w:r>
-      <w:r>
-        <w:t>pour</w:t>
-      </w:r>
-      <w:r>
-        <w:t> Ajouter une file</w:t>
-      </w:r>
-      <w:r>
-        <w:t xml:space="preserve"> de l’application mobile. La file est alors divisée en deux.</w:t>
-      </w:r>
-    </w:p>
-    <w:p>
-      <w:pPr>
-        <w:jc w:val="both"/>
-      </w:pPr>
-    </w:p>
-    <w:p>
-      <w:pPr>
-        <w:jc w:val="both"/>
-      </w:pPr>
-      <w:r>
-        <w:t>Pour switcher entre les files d’attentes, Zeus et Bobby peuvent appuyer longuement sur le bouton Raspberry.</w:t>
-      </w:r>
-      <w:r>
-        <w:t xml:space="preserve"> Ils voient alors sur quelle file ils sont actuellement</w:t>
-      </w:r>
-      <w:r>
-        <w:t xml:space="preserve"> sur l’écran </w:t>
-      </w:r>
-      <w:proofErr w:type="spellStart"/>
-      <w:r>
-        <w:t>raspberry</w:t>
-      </w:r>
-      <w:proofErr w:type="spellEnd"/>
-      <w:r>
-        <w:t>.</w:t>
-      </w:r>
-    </w:p>
-    <w:p>
-      <w:pPr>
-        <w:jc w:val="both"/>
-      </w:pPr>
-      <w:r>
-        <w:t>Zeus appuie longuement sur le bouton et voit qu’il passe à la file 1. Il rappuie et passe à la file 2.</w:t>
-      </w:r>
-      <w:r>
-        <w:t xml:space="preserve"> Il peut alors afficher l’étudiant suivant de cette file avec le bouton du Raspberry.</w:t>
-      </w:r>
-    </w:p>
-    <w:p>
-      <w:pPr>
-        <w:jc w:val="both"/>
-      </w:pPr>
-    </w:p>
-    <w:p>
-      <w:pPr>
-        <w:jc w:val="both"/>
-      </w:pPr>
-      <w:r>
-        <w:t xml:space="preserve">Zeus et Bobby peuvent aussi switcher de file avec l’appli mobile. </w:t>
-      </w:r>
-      <w:r>
-        <w:t>Bobby</w:t>
-      </w:r>
-      <w:r>
-        <w:t xml:space="preserve"> appuie sur le bouton de changement de file et voit qu’il passe à la file 1. Il rappuie et passe à la file 2.</w:t>
-      </w:r>
-      <w:r>
-        <w:t xml:space="preserve"> Il peut alors afficher l’étudiant suivant de cette file avec le bouton de l’application mobile.</w:t>
-      </w:r>
-    </w:p>
-    <w:p>
-      <w:pPr>
-        <w:jc w:val="both"/>
-      </w:pPr>
-    </w:p>
-    <w:p>
-      <w:pPr>
-        <w:jc w:val="both"/>
-      </w:pPr>
-    </w:p>
-    <w:p>
-      <w:pPr>
-        <w:jc w:val="both"/>
-      </w:pPr>
-      <w:r>
-        <w:t>Nombre d’étudiants qui ne sont pas encore passés.</w:t>
-      </w:r>
-    </w:p>
-    <w:p>
-      <w:pPr>
-        <w:jc w:val="both"/>
-      </w:pPr>
+    </w:p>
+    <w:p>
+      <w:pPr>
+        <w:jc w:val="both"/>
+        <w:rPr>
+          <w:b/>
+        </w:rPr>
+      </w:pPr>
+      <w:r>
+        <w:rPr>
+          <w:b/>
+        </w:rPr>
+        <w:t>Incréments :</w:t>
+      </w:r>
+    </w:p>
+    <w:p>
+      <w:pPr>
+        <w:jc w:val="both"/>
+      </w:pPr>
+      <w:r>
+        <w:t xml:space="preserve"> - Le membre du BRI appuie sur le bouton lorsqu’un rendez-vous est terminé.</w:t>
+      </w:r>
+    </w:p>
+    <w:p>
+      <w:pPr>
+        <w:jc w:val="both"/>
+      </w:pPr>
+      <w:r>
+        <w:t>Tous les étudiants voient alors un ID sur l’écran du Raspberry. Cet ID correspond au prochain étudiant à passer. Pas encore d’orchestrateur.</w:t>
+      </w:r>
+    </w:p>
+    <w:p>
+      <w:pPr>
+        <w:jc w:val="both"/>
+      </w:pPr>
+    </w:p>
+    <w:p>
+      <w:pPr>
+        <w:jc w:val="both"/>
+      </w:pPr>
+      <w:r>
+        <w:t>- Le membre du BRI appuie sur le bouton lorsqu’un rendez-vous est terminé.</w:t>
+      </w:r>
+    </w:p>
+    <w:p>
+      <w:pPr>
+        <w:jc w:val="both"/>
+      </w:pPr>
+      <w:r>
+        <w:t xml:space="preserve">Un ID s’affiche sur l’écran du Raspberry mais aussi sur leur application mobile. Cet ID correspond au prochain étudiant à passer. </w:t>
+      </w:r>
+    </w:p>
+    <w:p>
+      <w:pPr>
+        <w:jc w:val="both"/>
+      </w:pPr>
+      <w:r>
+        <w:t>L’orchestrateur est lié au backend, au mobile et au Raspberry.</w:t>
+      </w:r>
+    </w:p>
+    <w:p>
+      <w:pPr>
+        <w:jc w:val="both"/>
+      </w:pPr>
+    </w:p>
+    <w:p>
+      <w:pPr>
+        <w:jc w:val="both"/>
+      </w:pPr>
+      <w:r>
+        <w:t xml:space="preserve">- </w:t>
+      </w:r>
+      <w:r>
+        <w:t>L’heure</w:t>
+      </w:r>
+      <w:r>
+        <w:t xml:space="preserve"> estimée</w:t>
+      </w:r>
+      <w:r>
+        <w:t xml:space="preserve"> des rendez-vous qui sont après celui en cours est recalculé</w:t>
+      </w:r>
+      <w:r>
+        <w:t>e</w:t>
+      </w:r>
+      <w:r>
+        <w:t xml:space="preserve"> à chaque appui du bouton pour passer à l’étudiant suivant</w:t>
+      </w:r>
       <w:bookmarkStart w:id="0" w:name="_GoBack"/>
       <w:bookmarkEnd w:id="0"/>
-    </w:p>
-    <w:p>
-      <w:pPr>
-        <w:jc w:val="both"/>
-      </w:pPr>
-      <w:r>
-        <w:t xml:space="preserve">L’application n’est pas dédiée complètement </w:t>
-      </w:r>
-      <w:r>
-        <w:t xml:space="preserve">à l’applicatif. Elle est orientée pure </w:t>
-      </w:r>
-      <w:proofErr w:type="spellStart"/>
-      <w:r>
-        <w:t>device</w:t>
-      </w:r>
-      <w:proofErr w:type="spellEnd"/>
       <w:r>
         <w:t>.</w:t>
       </w:r>
@@ -613,6 +404,20 @@
       <w:pPr>
         <w:jc w:val="both"/>
       </w:pPr>
+    </w:p>
+    <w:p>
+      <w:pPr>
+        <w:jc w:val="both"/>
+      </w:pPr>
+      <w:r>
+        <w:t>- Les files d’attentes peuvent être divisées. Les membres du BRI peuvent ajouter</w:t>
+      </w:r>
+      <w:r>
+        <w:t xml:space="preserve"> et supprimer</w:t>
+      </w:r>
+      <w:r>
+        <w:t xml:space="preserve"> autant de files qu’ils veulent depuis l’application ou le bouton.</w:t>
+      </w:r>
     </w:p>
     <w:sectPr>
       <w:pgSz w:w="11900" w:h="16840"/>

</xml_diff>